<commit_message>
Added network specs in documentation file
</commit_message>
<xml_diff>
--- a/Network_documentation.docx
+++ b/Network_documentation.docx
@@ -180,25 +180,7 @@
                 <w:sz w:val="28"/>
                 <w:lang w:val="en-US"/>
               </w:rPr>
-              <w:t>4(</w:t>
-            </w:r>
-            <w:proofErr w:type="spellStart"/>
-            <w:r>
-              <w:rPr>
-                <w:rFonts w:ascii="Baskerville Old Face" w:hAnsi="Baskerville Old Face"/>
-                <w:sz w:val="28"/>
-                <w:lang w:val="en-US"/>
-              </w:rPr>
-              <w:t>Human_Resources</w:t>
-            </w:r>
-            <w:proofErr w:type="spellEnd"/>
-            <w:r>
-              <w:rPr>
-                <w:rFonts w:ascii="Baskerville Old Face" w:hAnsi="Baskerville Old Face"/>
-                <w:sz w:val="28"/>
-                <w:lang w:val="en-US"/>
-              </w:rPr>
-              <w:t>)</w:t>
+              <w:t>4(Human_Resources)</w:t>
             </w:r>
           </w:p>
         </w:tc>
@@ -547,8 +529,6 @@
         </w:rPr>
         <w:t>192.168.x.3</w:t>
       </w:r>
-      <w:bookmarkStart w:id="0" w:name="_GoBack"/>
-      <w:bookmarkEnd w:id="0"/>
       <w:r>
         <w:rPr>
           <w:rFonts w:ascii="Baskerville Old Face" w:hAnsi="Baskerville Old Face"/>
@@ -600,6 +580,25 @@
         </w:rPr>
         <w:t xml:space="preserve">assigning for the clients </w:t>
       </w:r>
+    </w:p>
+    <w:p>
+      <w:pPr>
+        <w:rPr>
+          <w:rFonts w:ascii="Baskerville Old Face" w:hAnsi="Baskerville Old Face"/>
+          <w:sz w:val="28"/>
+          <w:lang w:val="en-US"/>
+        </w:rPr>
+      </w:pPr>
+      <w:r>
+        <w:rPr>
+          <w:rFonts w:ascii="Baskerville Old Face" w:hAnsi="Baskerville Old Face"/>
+          <w:sz w:val="28"/>
+          <w:lang w:val="en-US"/>
+        </w:rPr>
+        <w:t>192.168.10.0/24 – for point-to-point /31 L3 links</w:t>
+      </w:r>
+      <w:bookmarkStart w:id="0" w:name="_GoBack"/>
+      <w:bookmarkEnd w:id="0"/>
     </w:p>
     <w:p>
       <w:pPr>

</xml_diff>